<commit_message>
Légères modifications au rapport
</commit_message>
<xml_diff>
--- a/doc/TP2_WilliamThibodeau_EmileBosse.docx
+++ b/doc/TP2_WilliamThibodeau_EmileBosse.docx
@@ -30,7 +30,7 @@
                     </pic:cNvPicPr>
                   </pic:nvPicPr>
                   <pic:blipFill>
-                    <a:blip r:embed="rId5" cstate="print">
+                    <a:blip r:embed="rId7" cstate="print">
                       <a:extLst>
                         <a:ext uri="{28A0092B-C50C-407E-A947-70E740481C1C}">
                           <a14:useLocalDpi xmlns:a14="http://schemas.microsoft.com/office/drawing/2010/main" val="0"/>
@@ -267,6 +267,8 @@
       <w:pPr>
         <w:jc w:val="center"/>
       </w:pPr>
+      <w:bookmarkStart w:id="1" w:name="_GoBack"/>
+      <w:bookmarkEnd w:id="1"/>
     </w:p>
     <w:p>
       <w:pPr>
@@ -346,7 +348,7 @@
           <w:r>
             <w:fldChar w:fldCharType="separate"/>
           </w:r>
-          <w:hyperlink w:anchor="_Toc499220663" w:history="1">
+          <w:hyperlink w:anchor="_Toc499223842" w:history="1">
             <w:r>
               <w:rPr>
                 <w:rStyle w:val="Hyperlink"/>
@@ -373,7 +375,7 @@
                 <w:noProof/>
                 <w:webHidden/>
               </w:rPr>
-              <w:instrText xml:space="preserve"> PAGEREF _Toc499220663 \h </w:instrText>
+              <w:instrText xml:space="preserve"> PAGEREF _Toc499223842 \h </w:instrText>
             </w:r>
             <w:r>
               <w:rPr>
@@ -416,7 +418,7 @@
               <w:lang w:val="en-CA" w:eastAsia="en-CA"/>
             </w:rPr>
           </w:pPr>
-          <w:hyperlink w:anchor="_Toc499220664" w:history="1">
+          <w:hyperlink w:anchor="_Toc499223843" w:history="1">
             <w:r>
               <w:rPr>
                 <w:rStyle w:val="Hyperlink"/>
@@ -443,7 +445,7 @@
                 <w:noProof/>
                 <w:webHidden/>
               </w:rPr>
-              <w:instrText xml:space="preserve"> PAGEREF _Toc499220664 \h </w:instrText>
+              <w:instrText xml:space="preserve"> PAGEREF _Toc499223843 \h </w:instrText>
             </w:r>
             <w:r>
               <w:rPr>
@@ -486,7 +488,7 @@
               <w:lang w:val="en-CA" w:eastAsia="en-CA"/>
             </w:rPr>
           </w:pPr>
-          <w:hyperlink w:anchor="_Toc499220665" w:history="1">
+          <w:hyperlink w:anchor="_Toc499223844" w:history="1">
             <w:r>
               <w:rPr>
                 <w:rStyle w:val="Hyperlink"/>
@@ -513,7 +515,7 @@
                 <w:noProof/>
                 <w:webHidden/>
               </w:rPr>
-              <w:instrText xml:space="preserve"> PAGEREF _Toc499220665 \h </w:instrText>
+              <w:instrText xml:space="preserve"> PAGEREF _Toc499223844 \h </w:instrText>
             </w:r>
             <w:r>
               <w:rPr>
@@ -556,7 +558,7 @@
               <w:lang w:val="en-CA" w:eastAsia="en-CA"/>
             </w:rPr>
           </w:pPr>
-          <w:hyperlink w:anchor="_Toc499220666" w:history="1">
+          <w:hyperlink w:anchor="_Toc499223845" w:history="1">
             <w:r>
               <w:rPr>
                 <w:rStyle w:val="Hyperlink"/>
@@ -583,7 +585,7 @@
                 <w:noProof/>
                 <w:webHidden/>
               </w:rPr>
-              <w:instrText xml:space="preserve"> PAGEREF _Toc499220666 \h </w:instrText>
+              <w:instrText xml:space="preserve"> PAGEREF _Toc499223845 \h </w:instrText>
             </w:r>
             <w:r>
               <w:rPr>
@@ -626,7 +628,7 @@
               <w:lang w:val="en-CA" w:eastAsia="en-CA"/>
             </w:rPr>
           </w:pPr>
-          <w:hyperlink w:anchor="_Toc499220667" w:history="1">
+          <w:hyperlink w:anchor="_Toc499223846" w:history="1">
             <w:r>
               <w:rPr>
                 <w:rStyle w:val="Hyperlink"/>
@@ -653,7 +655,7 @@
                 <w:noProof/>
                 <w:webHidden/>
               </w:rPr>
-              <w:instrText xml:space="preserve"> PAGEREF _Toc499220667 \h </w:instrText>
+              <w:instrText xml:space="preserve"> PAGEREF _Toc499223846 \h </w:instrText>
             </w:r>
             <w:r>
               <w:rPr>
@@ -696,7 +698,7 @@
               <w:lang w:val="en-CA" w:eastAsia="en-CA"/>
             </w:rPr>
           </w:pPr>
-          <w:hyperlink w:anchor="_Toc499220668" w:history="1">
+          <w:hyperlink w:anchor="_Toc499223847" w:history="1">
             <w:r>
               <w:rPr>
                 <w:rStyle w:val="Hyperlink"/>
@@ -723,7 +725,7 @@
                 <w:noProof/>
                 <w:webHidden/>
               </w:rPr>
-              <w:instrText xml:space="preserve"> PAGEREF _Toc499220668 \h </w:instrText>
+              <w:instrText xml:space="preserve"> PAGEREF _Toc499223847 \h </w:instrText>
             </w:r>
             <w:r>
               <w:rPr>
@@ -766,7 +768,7 @@
               <w:lang w:val="en-CA" w:eastAsia="en-CA"/>
             </w:rPr>
           </w:pPr>
-          <w:hyperlink w:anchor="_Toc499220669" w:history="1">
+          <w:hyperlink w:anchor="_Toc499223848" w:history="1">
             <w:r>
               <w:rPr>
                 <w:rStyle w:val="Hyperlink"/>
@@ -793,7 +795,7 @@
                 <w:noProof/>
                 <w:webHidden/>
               </w:rPr>
-              <w:instrText xml:space="preserve"> PAGEREF _Toc499220669 \h </w:instrText>
+              <w:instrText xml:space="preserve"> PAGEREF _Toc499223848 \h </w:instrText>
             </w:r>
             <w:r>
               <w:rPr>
@@ -836,7 +838,7 @@
               <w:lang w:val="en-CA" w:eastAsia="en-CA"/>
             </w:rPr>
           </w:pPr>
-          <w:hyperlink w:anchor="_Toc499220670" w:history="1">
+          <w:hyperlink w:anchor="_Toc499223849" w:history="1">
             <w:r>
               <w:rPr>
                 <w:rStyle w:val="Hyperlink"/>
@@ -863,7 +865,7 @@
                 <w:noProof/>
                 <w:webHidden/>
               </w:rPr>
-              <w:instrText xml:space="preserve"> PAGEREF _Toc499220670 \h </w:instrText>
+              <w:instrText xml:space="preserve"> PAGEREF _Toc499223849 \h </w:instrText>
             </w:r>
             <w:r>
               <w:rPr>
@@ -906,13 +908,13 @@
               <w:lang w:val="en-CA" w:eastAsia="en-CA"/>
             </w:rPr>
           </w:pPr>
-          <w:hyperlink w:anchor="_Toc499220671" w:history="1">
+          <w:hyperlink w:anchor="_Toc499223850" w:history="1">
             <w:r>
               <w:rPr>
                 <w:rStyle w:val="Hyperlink"/>
                 <w:noProof/>
               </w:rPr>
-              <w:t>Gestion de prescriptions</w:t>
+              <w:t>Gestion des rapports</w:t>
             </w:r>
             <w:r>
               <w:rPr>
@@ -933,7 +935,7 @@
                 <w:noProof/>
                 <w:webHidden/>
               </w:rPr>
-              <w:instrText xml:space="preserve"> PAGEREF _Toc499220671 \h </w:instrText>
+              <w:instrText xml:space="preserve"> PAGEREF _Toc499223850 \h </w:instrText>
             </w:r>
             <w:r>
               <w:rPr>
@@ -976,12 +978,82 @@
               <w:lang w:val="en-CA" w:eastAsia="en-CA"/>
             </w:rPr>
           </w:pPr>
-          <w:hyperlink w:anchor="_Toc499220672" w:history="1">
+          <w:hyperlink w:anchor="_Toc499223851" w:history="1">
             <w:r>
               <w:rPr>
                 <w:rStyle w:val="Hyperlink"/>
                 <w:noProof/>
               </w:rPr>
+              <w:t>Gestion de prescriptions</w:t>
+            </w:r>
+            <w:r>
+              <w:rPr>
+                <w:noProof/>
+                <w:webHidden/>
+              </w:rPr>
+              <w:tab/>
+            </w:r>
+            <w:r>
+              <w:rPr>
+                <w:noProof/>
+                <w:webHidden/>
+              </w:rPr>
+              <w:fldChar w:fldCharType="begin"/>
+            </w:r>
+            <w:r>
+              <w:rPr>
+                <w:noProof/>
+                <w:webHidden/>
+              </w:rPr>
+              <w:instrText xml:space="preserve"> PAGEREF _Toc499223851 \h </w:instrText>
+            </w:r>
+            <w:r>
+              <w:rPr>
+                <w:noProof/>
+                <w:webHidden/>
+              </w:rPr>
+            </w:r>
+            <w:r>
+              <w:rPr>
+                <w:noProof/>
+                <w:webHidden/>
+              </w:rPr>
+              <w:fldChar w:fldCharType="separate"/>
+            </w:r>
+            <w:r>
+              <w:rPr>
+                <w:noProof/>
+                <w:webHidden/>
+              </w:rPr>
+              <w:t>11</w:t>
+            </w:r>
+            <w:r>
+              <w:rPr>
+                <w:noProof/>
+                <w:webHidden/>
+              </w:rPr>
+              <w:fldChar w:fldCharType="end"/>
+            </w:r>
+          </w:hyperlink>
+        </w:p>
+        <w:p>
+          <w:pPr>
+            <w:pStyle w:val="TOC2"/>
+            <w:tabs>
+              <w:tab w:val="right" w:leader="dot" w:pos="9350"/>
+            </w:tabs>
+            <w:rPr>
+              <w:rFonts w:eastAsiaTheme="minorEastAsia"/>
+              <w:noProof/>
+              <w:lang w:val="en-CA" w:eastAsia="en-CA"/>
+            </w:rPr>
+          </w:pPr>
+          <w:hyperlink w:anchor="_Toc499223852" w:history="1">
+            <w:r>
+              <w:rPr>
+                <w:rStyle w:val="Hyperlink"/>
+                <w:noProof/>
+              </w:rPr>
               <w:t>Entrer une prescription</w:t>
             </w:r>
             <w:r>
@@ -1003,7 +1075,7 @@
                 <w:noProof/>
                 <w:webHidden/>
               </w:rPr>
-              <w:instrText xml:space="preserve"> PAGEREF _Toc499220672 \h </w:instrText>
+              <w:instrText xml:space="preserve"> PAGEREF _Toc499223852 \h </w:instrText>
             </w:r>
             <w:r>
               <w:rPr>
@@ -1023,7 +1095,7 @@
                 <w:noProof/>
                 <w:webHidden/>
               </w:rPr>
-              <w:t>11</w:t>
+              <w:t>12</w:t>
             </w:r>
             <w:r>
               <w:rPr>
@@ -1063,12 +1135,12 @@
       <w:pPr>
         <w:pStyle w:val="Heading1"/>
       </w:pPr>
-      <w:bookmarkStart w:id="1" w:name="_Toc499220663"/>
+      <w:bookmarkStart w:id="2" w:name="_Toc499223842"/>
       <w:r>
         <w:lastRenderedPageBreak/>
         <w:t>Introduction</w:t>
       </w:r>
-      <w:bookmarkEnd w:id="1"/>
+      <w:bookmarkEnd w:id="2"/>
     </w:p>
     <w:p>
       <w:pPr>
@@ -1105,22 +1177,22 @@
       <w:pPr>
         <w:pStyle w:val="Heading1"/>
       </w:pPr>
-      <w:bookmarkStart w:id="2" w:name="_Toc499220664"/>
+      <w:bookmarkStart w:id="3" w:name="_Toc499223843"/>
       <w:r>
         <w:lastRenderedPageBreak/>
         <w:t>Prototypes d’interfaces</w:t>
       </w:r>
-      <w:bookmarkEnd w:id="2"/>
+      <w:bookmarkEnd w:id="3"/>
     </w:p>
     <w:p>
       <w:pPr>
         <w:pStyle w:val="Heading2"/>
       </w:pPr>
-      <w:bookmarkStart w:id="3" w:name="_Toc499220665"/>
+      <w:bookmarkStart w:id="4" w:name="_Toc499223844"/>
       <w:r>
         <w:t>Page de connexion</w:t>
       </w:r>
-      <w:bookmarkEnd w:id="3"/>
+      <w:bookmarkEnd w:id="4"/>
     </w:p>
     <w:p>
       <w:pPr>
@@ -1196,7 +1268,7 @@
                     <pic:cNvPicPr/>
                   </pic:nvPicPr>
                   <pic:blipFill>
-                    <a:blip r:embed="rId6">
+                    <a:blip r:embed="rId8">
                       <a:lum/>
                       <a:alphaModFix/>
                       <a:extLst>
@@ -1249,12 +1321,12 @@
       <w:pPr>
         <w:pStyle w:val="Heading2"/>
       </w:pPr>
-      <w:bookmarkStart w:id="4" w:name="_Toc499220666"/>
+      <w:bookmarkStart w:id="5" w:name="_Toc499223845"/>
       <w:r>
         <w:lastRenderedPageBreak/>
         <w:t>Page d’accueil</w:t>
       </w:r>
-      <w:bookmarkEnd w:id="4"/>
+      <w:bookmarkEnd w:id="5"/>
     </w:p>
     <w:p>
       <w:pPr>
@@ -1439,7 +1511,7 @@
                     <pic:cNvPicPr/>
                   </pic:nvPicPr>
                   <pic:blipFill>
-                    <a:blip r:embed="rId7">
+                    <a:blip r:embed="rId9">
                       <a:lum/>
                       <a:alphaModFix/>
                       <a:extLst>
@@ -1476,12 +1548,12 @@
       <w:pPr>
         <w:pStyle w:val="Heading2"/>
       </w:pPr>
-      <w:bookmarkStart w:id="5" w:name="_Toc499220667"/>
+      <w:bookmarkStart w:id="6" w:name="_Toc499223846"/>
       <w:r>
         <w:lastRenderedPageBreak/>
         <w:t>Gestion de patients</w:t>
       </w:r>
-      <w:bookmarkEnd w:id="5"/>
+      <w:bookmarkEnd w:id="6"/>
     </w:p>
     <w:p>
       <w:pPr>
@@ -1513,7 +1585,7 @@
                     <pic:cNvPicPr/>
                   </pic:nvPicPr>
                   <pic:blipFill>
-                    <a:blip r:embed="rId8">
+                    <a:blip r:embed="rId10">
                       <a:lum/>
                       <a:alphaModFix/>
                     </a:blip>
@@ -1763,7 +1835,7 @@
                     <pic:cNvPicPr/>
                   </pic:nvPicPr>
                   <pic:blipFill>
-                    <a:blip r:embed="rId9">
+                    <a:blip r:embed="rId11">
                       <a:lum/>
                       <a:alphaModFix/>
                       <a:extLst>
@@ -1810,12 +1882,12 @@
       <w:pPr>
         <w:pStyle w:val="Heading2"/>
       </w:pPr>
-      <w:bookmarkStart w:id="6" w:name="_Toc499220668"/>
+      <w:bookmarkStart w:id="7" w:name="_Toc499223847"/>
       <w:r>
         <w:lastRenderedPageBreak/>
         <w:t>Gestion de médecins</w:t>
       </w:r>
-      <w:bookmarkEnd w:id="6"/>
+      <w:bookmarkEnd w:id="7"/>
     </w:p>
     <w:p>
       <w:pPr>
@@ -1874,7 +1946,7 @@
                     <pic:cNvPicPr/>
                   </pic:nvPicPr>
                   <pic:blipFill>
-                    <a:blip r:embed="rId10">
+                    <a:blip r:embed="rId12">
                       <a:lum/>
                       <a:alphaModFix/>
                       <a:extLst>
@@ -1921,12 +1993,12 @@
       <w:pPr>
         <w:pStyle w:val="Heading2"/>
       </w:pPr>
-      <w:bookmarkStart w:id="7" w:name="_Toc499220669"/>
+      <w:bookmarkStart w:id="8" w:name="_Toc499223848"/>
       <w:r>
         <w:lastRenderedPageBreak/>
         <w:t>Gestion de pharmacies</w:t>
       </w:r>
-      <w:bookmarkEnd w:id="7"/>
+      <w:bookmarkEnd w:id="8"/>
     </w:p>
     <w:p>
       <w:pPr>
@@ -2078,7 +2150,7 @@
                     <pic:cNvPicPr/>
                   </pic:nvPicPr>
                   <pic:blipFill>
-                    <a:blip r:embed="rId11">
+                    <a:blip r:embed="rId13">
                       <a:lum/>
                       <a:alphaModFix/>
                       <a:extLst>
@@ -2117,10 +2189,10 @@
           <w:noProof/>
         </w:rPr>
         <w:drawing>
-          <wp:inline distT="0" distB="0" distL="0" distR="0" wp14:anchorId="37548022" wp14:editId="567864BE">
-            <wp:extent cx="3314700" cy="2352675"/>
-            <wp:effectExtent l="0" t="0" r="0" b="9525"/>
-            <wp:docPr id="20" name="Picture 20"/>
+          <wp:inline distT="0" distB="0" distL="0" distR="0" wp14:anchorId="5F4442CE" wp14:editId="6B3F33C1">
+            <wp:extent cx="3295650" cy="2343150"/>
+            <wp:effectExtent l="0" t="0" r="0" b="0"/>
+            <wp:docPr id="21" name="Picture 21"/>
             <wp:cNvGraphicFramePr>
               <a:graphicFrameLocks xmlns:a="http://schemas.openxmlformats.org/drawingml/2006/main" noChangeAspect="1"/>
             </wp:cNvGraphicFramePr>
@@ -2132,7 +2204,7 @@
                     <pic:cNvPicPr/>
                   </pic:nvPicPr>
                   <pic:blipFill>
-                    <a:blip r:embed="rId12"/>
+                    <a:blip r:embed="rId14"/>
                     <a:stretch>
                       <a:fillRect/>
                     </a:stretch>
@@ -2140,7 +2212,7 @@
                   <pic:spPr>
                     <a:xfrm>
                       <a:off x="0" y="0"/>
-                      <a:ext cx="3314700" cy="2352675"/>
+                      <a:ext cx="3295650" cy="2343150"/>
                     </a:xfrm>
                     <a:prstGeom prst="rect">
                       <a:avLst/>
@@ -2152,8 +2224,6 @@
           </wp:inline>
         </w:drawing>
       </w:r>
-      <w:bookmarkStart w:id="8" w:name="_GoBack"/>
-      <w:bookmarkEnd w:id="8"/>
     </w:p>
     <w:p>
       <w:pPr>
@@ -2172,7 +2242,7 @@
       <w:pPr>
         <w:pStyle w:val="Heading2"/>
       </w:pPr>
-      <w:bookmarkStart w:id="9" w:name="_Toc499220670"/>
+      <w:bookmarkStart w:id="9" w:name="_Toc499223849"/>
       <w:r>
         <w:lastRenderedPageBreak/>
         <w:t>Gestion de médicaments</w:t>
@@ -2251,7 +2321,7 @@
                     <pic:cNvPicPr/>
                   </pic:nvPicPr>
                   <pic:blipFill>
-                    <a:blip r:embed="rId13">
+                    <a:blip r:embed="rId15">
                       <a:lum/>
                       <a:alphaModFix/>
                       <a:extLst>
@@ -2303,7 +2373,7 @@
                     <pic:cNvPicPr/>
                   </pic:nvPicPr>
                   <pic:blipFill>
-                    <a:blip r:embed="rId14">
+                    <a:blip r:embed="rId16">
                       <a:lum/>
                       <a:alphaModFix/>
                       <a:extLst>
@@ -2334,7 +2404,74 @@
       </w:r>
     </w:p>
     <w:p>
-      <w:pPr>
+      <w:r>
+        <w:br w:type="page"/>
+      </w:r>
+    </w:p>
+    <w:p>
+      <w:pPr>
+        <w:pStyle w:val="Heading2"/>
+      </w:pPr>
+      <w:bookmarkStart w:id="10" w:name="_Toc499223850"/>
+      <w:r>
+        <w:lastRenderedPageBreak/>
+        <w:t>Gestion des rapports</w:t>
+      </w:r>
+      <w:bookmarkEnd w:id="10"/>
+    </w:p>
+    <w:p>
+      <w:pPr>
+        <w:jc w:val="both"/>
+      </w:pPr>
+      <w:r>
+        <w:t>Lorsqu’on appuie sur le bouton « Rapports »</w:t>
+      </w:r>
+      <w:r>
+        <w:t>,</w:t>
+      </w:r>
+      <w:r>
+        <w:t xml:space="preserve"> la fenêtre suivante s’ouvre et permet de choisir quel type de rapport </w:t>
+      </w:r>
+      <w:r>
+        <w:t>l’utilisateur désire</w:t>
+      </w:r>
+      <w:r>
+        <w:t xml:space="preserve"> faire l’</w:t>
+      </w:r>
+      <w:r>
+        <w:t>impression</w:t>
+      </w:r>
+      <w:r>
+        <w:t>. Par la suite, l’utilisateur n’a qu’à</w:t>
+      </w:r>
+      <w:r>
+        <w:t xml:space="preserve"> choisir</w:t>
+      </w:r>
+      <w:r>
+        <w:t xml:space="preserve"> la date de début et la date de fin. La zone de gauche est l’aperçu des données qui seront dans le rapport. Il suffit maintenant d’appuyer sur le bouton </w:t>
+      </w:r>
+      <w:r>
+        <w:t>« G</w:t>
+      </w:r>
+      <w:r>
+        <w:t>énér</w:t>
+      </w:r>
+      <w:r>
+        <w:t>er »</w:t>
+      </w:r>
+      <w:r>
+        <w:t xml:space="preserve"> pour </w:t>
+      </w:r>
+      <w:r>
+        <w:t>générer</w:t>
+      </w:r>
+      <w:r>
+        <w:t xml:space="preserve"> le rapport qui sera par la suite imprimé.</w:t>
+      </w:r>
+    </w:p>
+    <w:p>
+      <w:pPr>
+        <w:jc w:val="center"/>
         <w:rPr>
           <w:rFonts w:asciiTheme="majorHAnsi" w:eastAsiaTheme="majorEastAsia" w:hAnsiTheme="majorHAnsi" w:cstheme="majorBidi"/>
           <w:color w:val="2F5496" w:themeColor="accent1" w:themeShade="BF"/>
@@ -2343,6 +2480,53 @@
         </w:rPr>
       </w:pPr>
       <w:r>
+        <w:rPr>
+          <w:noProof/>
+        </w:rPr>
+        <w:drawing>
+          <wp:inline distT="0" distB="0" distL="0" distR="0" wp14:anchorId="22A20441">
+            <wp:extent cx="5372735" cy="3314700"/>
+            <wp:effectExtent l="0" t="0" r="0" b="0"/>
+            <wp:docPr id="22" name="Image14"/>
+            <wp:cNvGraphicFramePr/>
+            <a:graphic xmlns:a="http://schemas.openxmlformats.org/drawingml/2006/main">
+              <a:graphicData uri="http://schemas.openxmlformats.org/drawingml/2006/picture">
+                <pic:pic xmlns:pic="http://schemas.openxmlformats.org/drawingml/2006/picture">
+                  <pic:nvPicPr>
+                    <pic:cNvPr id="0" name=""/>
+                    <pic:cNvPicPr/>
+                  </pic:nvPicPr>
+                  <pic:blipFill>
+                    <a:blip r:embed="rId17">
+                      <a:lum/>
+                      <a:alphaModFix/>
+                      <a:extLst>
+                        <a:ext uri="{28A0092B-C50C-407E-A947-70E740481C1C}">
+                          <a14:useLocalDpi xmlns:a14="http://schemas.microsoft.com/office/drawing/2010/main" val="0"/>
+                        </a:ext>
+                      </a:extLst>
+                    </a:blip>
+                    <a:srcRect/>
+                    <a:stretch>
+                      <a:fillRect/>
+                    </a:stretch>
+                  </pic:blipFill>
+                  <pic:spPr>
+                    <a:xfrm>
+                      <a:off x="0" y="0"/>
+                      <a:ext cx="5372735" cy="3314700"/>
+                    </a:xfrm>
+                    <a:prstGeom prst="rect">
+                      <a:avLst/>
+                    </a:prstGeom>
+                  </pic:spPr>
+                </pic:pic>
+              </a:graphicData>
+            </a:graphic>
+          </wp:inline>
+        </w:drawing>
+      </w:r>
+      <w:r>
         <w:br w:type="page"/>
       </w:r>
     </w:p>
@@ -2350,12 +2534,12 @@
       <w:pPr>
         <w:pStyle w:val="Heading2"/>
       </w:pPr>
-      <w:bookmarkStart w:id="10" w:name="_Toc499220671"/>
+      <w:bookmarkStart w:id="11" w:name="_Toc499223851"/>
       <w:r>
         <w:lastRenderedPageBreak/>
         <w:t>Gestion de prescriptions</w:t>
       </w:r>
-      <w:bookmarkEnd w:id="10"/>
+      <w:bookmarkEnd w:id="11"/>
     </w:p>
     <w:p>
       <w:pPr>
@@ -2411,7 +2595,7 @@
                     <pic:cNvPicPr/>
                   </pic:nvPicPr>
                   <pic:blipFill>
-                    <a:blip r:embed="rId15">
+                    <a:blip r:embed="rId18">
                       <a:lum/>
                       <a:alphaModFix/>
                       <a:extLst>
@@ -2458,12 +2642,12 @@
       <w:pPr>
         <w:pStyle w:val="Heading2"/>
       </w:pPr>
-      <w:bookmarkStart w:id="11" w:name="_Toc499220672"/>
+      <w:bookmarkStart w:id="12" w:name="_Toc499223852"/>
       <w:r>
         <w:lastRenderedPageBreak/>
         <w:t>Entrer une prescription</w:t>
       </w:r>
-      <w:bookmarkEnd w:id="11"/>
+      <w:bookmarkEnd w:id="12"/>
     </w:p>
     <w:p>
       <w:pPr>
@@ -2504,7 +2688,7 @@
                     <pic:cNvPicPr/>
                   </pic:nvPicPr>
                   <pic:blipFill>
-                    <a:blip r:embed="rId16">
+                    <a:blip r:embed="rId19">
                       <a:lum/>
                       <a:alphaModFix/>
                       <a:extLst>
@@ -2662,21 +2846,22 @@
         <w:t xml:space="preserve"> on va à la prochaine étape, en appuyant sur « Précédent » on va à l’étape précédente. En appuyant sur « Cancel » on ferme l’assistant et</w:t>
       </w:r>
       <w:r>
+        <w:t>,</w:t>
+      </w:r>
+      <w:r>
         <w:t xml:space="preserve"> </w:t>
       </w:r>
       <w:r>
-        <w:t xml:space="preserve">par </w:t>
-      </w:r>
-      <w:proofErr w:type="gramStart"/>
-      <w:r>
-        <w:t>l</w:t>
-      </w:r>
-      <w:r>
-        <w:t>a occasion</w:t>
-      </w:r>
-      <w:proofErr w:type="gramEnd"/>
-      <w:r>
-        <w:t>, on annule la prescription.</w:t>
+        <w:t>par l</w:t>
+      </w:r>
+      <w:r>
+        <w:t xml:space="preserve">a </w:t>
+      </w:r>
+      <w:r>
+        <w:t xml:space="preserve">même </w:t>
+      </w:r>
+      <w:r>
+        <w:t>occasion, on annule la prescription.</w:t>
       </w:r>
     </w:p>
     <w:p>
@@ -2701,7 +2886,7 @@
                     <pic:cNvPicPr/>
                   </pic:nvPicPr>
                   <pic:blipFill>
-                    <a:blip r:embed="rId17">
+                    <a:blip r:embed="rId20">
                       <a:lum/>
                       <a:alphaModFix/>
                       <a:extLst>
@@ -2938,7 +3123,7 @@
                     <pic:cNvPicPr/>
                   </pic:nvPicPr>
                   <pic:blipFill>
-                    <a:blip r:embed="rId18">
+                    <a:blip r:embed="rId21">
                       <a:lum/>
                       <a:alphaModFix/>
                       <a:extLst>
@@ -3110,7 +3295,7 @@
                     <pic:cNvPicPr/>
                   </pic:nvPicPr>
                   <pic:blipFill>
-                    <a:blip r:embed="rId19">
+                    <a:blip r:embed="rId22">
                       <a:lum/>
                       <a:alphaModFix/>
                       <a:extLst>
@@ -3242,7 +3427,7 @@
                     <pic:cNvPicPr/>
                   </pic:nvPicPr>
                   <pic:blipFill>
-                    <a:blip r:embed="rId20">
+                    <a:blip r:embed="rId23">
                       <a:lum/>
                       <a:alphaModFix/>
                       <a:extLst>
@@ -3332,7 +3517,7 @@
                     <pic:cNvPicPr/>
                   </pic:nvPicPr>
                   <pic:blipFill>
-                    <a:blip r:embed="rId21">
+                    <a:blip r:embed="rId24">
                       <a:lum/>
                       <a:alphaModFix/>
                       <a:extLst>
@@ -3416,7 +3601,7 @@
                     <pic:cNvPicPr/>
                   </pic:nvPicPr>
                   <pic:blipFill>
-                    <a:blip r:embed="rId22">
+                    <a:blip r:embed="rId25">
                       <a:lum/>
                       <a:alphaModFix/>
                       <a:extLst>
@@ -3448,13 +3633,118 @@
     </w:p>
     <w:p/>
     <w:sectPr>
+      <w:footerReference w:type="default" r:id="rId26"/>
       <w:pgSz w:w="12240" w:h="15840"/>
       <w:pgMar w:top="1440" w:right="1440" w:bottom="1440" w:left="1440" w:header="708" w:footer="708" w:gutter="0"/>
       <w:cols w:space="708"/>
+      <w:titlePg/>
       <w:docGrid w:linePitch="360"/>
     </w:sectPr>
   </w:body>
 </w:document>
+</file>
+
+<file path=word/endnotes.xml><?xml version="1.0" encoding="utf-8"?>
+<w:endnotes xmlns:wpc="http://schemas.microsoft.com/office/word/2010/wordprocessingCanvas" xmlns:cx="http://schemas.microsoft.com/office/drawing/2014/chartex" xmlns:cx1="http://schemas.microsoft.com/office/drawing/2015/9/8/chartex" xmlns:cx2="http://schemas.microsoft.com/office/drawing/2015/10/21/chartex" xmlns:cx3="http://schemas.microsoft.com/office/drawing/2016/5/9/chartex" xmlns:cx4="http://schemas.microsoft.com/office/drawing/2016/5/10/chartex" xmlns:cx5="http://schemas.microsoft.com/office/drawing/2016/5/11/chartex" xmlns:cx6="http://schemas.microsoft.com/office/drawing/2016/5/12/chartex" xmlns:cx7="http://schemas.microsoft.com/office/drawing/2016/5/13/chartex" xmlns:cx8="http://schemas.microsoft.com/office/drawing/2016/5/14/chartex" xmlns:mc="http://schemas.openxmlformats.org/markup-compatibility/2006" xmlns:aink="http://schemas.microsoft.com/office/drawing/2016/ink" xmlns:am3d="http://schemas.microsoft.com/office/drawing/2017/model3d" xmlns:o="urn:schemas-microsoft-com:office:office" xmlns:r="http://schemas.openxmlformats.org/officeDocument/2006/relationships" xmlns:m="http://schemas.openxmlformats.org/officeDocument/2006/math" xmlns:v="urn:schemas-microsoft-com:vml" xmlns:wp14="http://schemas.microsoft.com/office/word/2010/wordprocessingDrawing" xmlns:wp="http://schemas.openxmlformats.org/drawingml/2006/wordprocessingDrawing" xmlns:w10="urn:schemas-microsoft-com:office:word" xmlns:w="http://schemas.openxmlformats.org/wordprocessingml/2006/main" xmlns:w14="http://schemas.microsoft.com/office/word/2010/wordml" xmlns:w15="http://schemas.microsoft.com/office/word/2012/wordml" xmlns:w16cid="http://schemas.microsoft.com/office/word/2016/wordml/cid" xmlns:w16se="http://schemas.microsoft.com/office/word/2015/wordml/symex" xmlns:wpg="http://schemas.microsoft.com/office/word/2010/wordprocessingGroup" xmlns:wpi="http://schemas.microsoft.com/office/word/2010/wordprocessingInk" xmlns:wne="http://schemas.microsoft.com/office/word/2006/wordml" xmlns:wps="http://schemas.microsoft.com/office/word/2010/wordprocessingShape" mc:Ignorable="w14 w15 w16se w16cid wp14">
+  <w:endnote w:type="separator" w:id="-1">
+    <w:p>
+      <w:pPr>
+        <w:spacing w:after="0" w:line="240" w:lineRule="auto"/>
+      </w:pPr>
+      <w:r>
+        <w:separator/>
+      </w:r>
+    </w:p>
+  </w:endnote>
+  <w:endnote w:type="continuationSeparator" w:id="0">
+    <w:p>
+      <w:pPr>
+        <w:spacing w:after="0" w:line="240" w:lineRule="auto"/>
+      </w:pPr>
+      <w:r>
+        <w:continuationSeparator/>
+      </w:r>
+    </w:p>
+  </w:endnote>
+</w:endnotes>
+</file>
+
+<file path=word/footer1.xml><?xml version="1.0" encoding="utf-8"?>
+<w:ftr xmlns:wpc="http://schemas.microsoft.com/office/word/2010/wordprocessingCanvas" xmlns:cx="http://schemas.microsoft.com/office/drawing/2014/chartex" xmlns:cx1="http://schemas.microsoft.com/office/drawing/2015/9/8/chartex" xmlns:cx2="http://schemas.microsoft.com/office/drawing/2015/10/21/chartex" xmlns:cx3="http://schemas.microsoft.com/office/drawing/2016/5/9/chartex" xmlns:cx4="http://schemas.microsoft.com/office/drawing/2016/5/10/chartex" xmlns:cx5="http://schemas.microsoft.com/office/drawing/2016/5/11/chartex" xmlns:cx6="http://schemas.microsoft.com/office/drawing/2016/5/12/chartex" xmlns:cx7="http://schemas.microsoft.com/office/drawing/2016/5/13/chartex" xmlns:cx8="http://schemas.microsoft.com/office/drawing/2016/5/14/chartex" xmlns:mc="http://schemas.openxmlformats.org/markup-compatibility/2006" xmlns:aink="http://schemas.microsoft.com/office/drawing/2016/ink" xmlns:am3d="http://schemas.microsoft.com/office/drawing/2017/model3d" xmlns:o="urn:schemas-microsoft-com:office:office" xmlns:r="http://schemas.openxmlformats.org/officeDocument/2006/relationships" xmlns:m="http://schemas.openxmlformats.org/officeDocument/2006/math" xmlns:v="urn:schemas-microsoft-com:vml" xmlns:wp14="http://schemas.microsoft.com/office/word/2010/wordprocessingDrawing" xmlns:wp="http://schemas.openxmlformats.org/drawingml/2006/wordprocessingDrawing" xmlns:w10="urn:schemas-microsoft-com:office:word" xmlns:w="http://schemas.openxmlformats.org/wordprocessingml/2006/main" xmlns:w14="http://schemas.microsoft.com/office/word/2010/wordml" xmlns:w15="http://schemas.microsoft.com/office/word/2012/wordml" xmlns:w16cid="http://schemas.microsoft.com/office/word/2016/wordml/cid" xmlns:w16se="http://schemas.microsoft.com/office/word/2015/wordml/symex" xmlns:wpg="http://schemas.microsoft.com/office/word/2010/wordprocessingGroup" xmlns:wpi="http://schemas.microsoft.com/office/word/2010/wordprocessingInk" xmlns:wne="http://schemas.microsoft.com/office/word/2006/wordml" xmlns:wps="http://schemas.microsoft.com/office/word/2010/wordprocessingShape" mc:Ignorable="w14 w15 w16se w16cid wp14">
+  <w:sdt>
+    <w:sdtPr>
+      <w:id w:val="-293366599"/>
+      <w:docPartObj>
+        <w:docPartGallery w:val="Page Numbers (Bottom of Page)"/>
+        <w:docPartUnique/>
+      </w:docPartObj>
+    </w:sdtPr>
+    <w:sdtEndPr>
+      <w:rPr>
+        <w:noProof/>
+      </w:rPr>
+    </w:sdtEndPr>
+    <w:sdtContent>
+      <w:p>
+        <w:pPr>
+          <w:pStyle w:val="Footer"/>
+          <w:jc w:val="right"/>
+        </w:pPr>
+        <w:r>
+          <w:fldChar w:fldCharType="begin"/>
+        </w:r>
+        <w:r>
+          <w:instrText xml:space="preserve"> PAGE   \* MERGEFORMAT </w:instrText>
+        </w:r>
+        <w:r>
+          <w:fldChar w:fldCharType="separate"/>
+        </w:r>
+        <w:r>
+          <w:rPr>
+            <w:noProof/>
+          </w:rPr>
+          <w:t>2</w:t>
+        </w:r>
+        <w:r>
+          <w:rPr>
+            <w:noProof/>
+          </w:rPr>
+          <w:fldChar w:fldCharType="end"/>
+        </w:r>
+      </w:p>
+    </w:sdtContent>
+  </w:sdt>
+  <w:p>
+    <w:pPr>
+      <w:pStyle w:val="Footer"/>
+    </w:pPr>
+  </w:p>
+</w:ftr>
+</file>
+
+<file path=word/footnotes.xml><?xml version="1.0" encoding="utf-8"?>
+<w:footnotes xmlns:wpc="http://schemas.microsoft.com/office/word/2010/wordprocessingCanvas" xmlns:cx="http://schemas.microsoft.com/office/drawing/2014/chartex" xmlns:cx1="http://schemas.microsoft.com/office/drawing/2015/9/8/chartex" xmlns:cx2="http://schemas.microsoft.com/office/drawing/2015/10/21/chartex" xmlns:cx3="http://schemas.microsoft.com/office/drawing/2016/5/9/chartex" xmlns:cx4="http://schemas.microsoft.com/office/drawing/2016/5/10/chartex" xmlns:cx5="http://schemas.microsoft.com/office/drawing/2016/5/11/chartex" xmlns:cx6="http://schemas.microsoft.com/office/drawing/2016/5/12/chartex" xmlns:cx7="http://schemas.microsoft.com/office/drawing/2016/5/13/chartex" xmlns:cx8="http://schemas.microsoft.com/office/drawing/2016/5/14/chartex" xmlns:mc="http://schemas.openxmlformats.org/markup-compatibility/2006" xmlns:aink="http://schemas.microsoft.com/office/drawing/2016/ink" xmlns:am3d="http://schemas.microsoft.com/office/drawing/2017/model3d" xmlns:o="urn:schemas-microsoft-com:office:office" xmlns:r="http://schemas.openxmlformats.org/officeDocument/2006/relationships" xmlns:m="http://schemas.openxmlformats.org/officeDocument/2006/math" xmlns:v="urn:schemas-microsoft-com:vml" xmlns:wp14="http://schemas.microsoft.com/office/word/2010/wordprocessingDrawing" xmlns:wp="http://schemas.openxmlformats.org/drawingml/2006/wordprocessingDrawing" xmlns:w10="urn:schemas-microsoft-com:office:word" xmlns:w="http://schemas.openxmlformats.org/wordprocessingml/2006/main" xmlns:w14="http://schemas.microsoft.com/office/word/2010/wordml" xmlns:w15="http://schemas.microsoft.com/office/word/2012/wordml" xmlns:w16cid="http://schemas.microsoft.com/office/word/2016/wordml/cid" xmlns:w16se="http://schemas.microsoft.com/office/word/2015/wordml/symex" xmlns:wpg="http://schemas.microsoft.com/office/word/2010/wordprocessingGroup" xmlns:wpi="http://schemas.microsoft.com/office/word/2010/wordprocessingInk" xmlns:wne="http://schemas.microsoft.com/office/word/2006/wordml" xmlns:wps="http://schemas.microsoft.com/office/word/2010/wordprocessingShape" mc:Ignorable="w14 w15 w16se w16cid wp14">
+  <w:footnote w:type="separator" w:id="-1">
+    <w:p>
+      <w:pPr>
+        <w:spacing w:after="0" w:line="240" w:lineRule="auto"/>
+      </w:pPr>
+      <w:r>
+        <w:separator/>
+      </w:r>
+    </w:p>
+  </w:footnote>
+  <w:footnote w:type="continuationSeparator" w:id="0">
+    <w:p>
+      <w:pPr>
+        <w:spacing w:after="0" w:line="240" w:lineRule="auto"/>
+      </w:pPr>
+      <w:r>
+        <w:continuationSeparator/>
+      </w:r>
+    </w:p>
+  </w:footnote>
+</w:footnotes>
 </file>
 
 <file path=word/styles.xml><?xml version="1.0" encoding="utf-8"?>
@@ -4026,6 +4316,56 @@
       <w:lang w:eastAsia="zh-CN" w:bidi="hi-IN"/>
     </w:rPr>
   </w:style>
+  <w:style w:type="paragraph" w:styleId="Header">
+    <w:name w:val="header"/>
+    <w:basedOn w:val="Normal"/>
+    <w:link w:val="HeaderChar"/>
+    <w:uiPriority w:val="99"/>
+    <w:unhideWhenUsed/>
+    <w:rsid w:val="00CB1DB1"/>
+    <w:pPr>
+      <w:tabs>
+        <w:tab w:val="center" w:pos="4680"/>
+        <w:tab w:val="right" w:pos="9360"/>
+      </w:tabs>
+      <w:spacing w:after="0" w:line="240" w:lineRule="auto"/>
+    </w:pPr>
+  </w:style>
+  <w:style w:type="character" w:customStyle="1" w:styleId="HeaderChar">
+    <w:name w:val="Header Char"/>
+    <w:basedOn w:val="DefaultParagraphFont"/>
+    <w:link w:val="Header"/>
+    <w:uiPriority w:val="99"/>
+    <w:rsid w:val="00CB1DB1"/>
+    <w:rPr>
+      <w:lang w:val="fr-CA"/>
+    </w:rPr>
+  </w:style>
+  <w:style w:type="paragraph" w:styleId="Footer">
+    <w:name w:val="footer"/>
+    <w:basedOn w:val="Normal"/>
+    <w:link w:val="FooterChar"/>
+    <w:uiPriority w:val="99"/>
+    <w:unhideWhenUsed/>
+    <w:rsid w:val="00CB1DB1"/>
+    <w:pPr>
+      <w:tabs>
+        <w:tab w:val="center" w:pos="4680"/>
+        <w:tab w:val="right" w:pos="9360"/>
+      </w:tabs>
+      <w:spacing w:after="0" w:line="240" w:lineRule="auto"/>
+    </w:pPr>
+  </w:style>
+  <w:style w:type="character" w:customStyle="1" w:styleId="FooterChar">
+    <w:name w:val="Footer Char"/>
+    <w:basedOn w:val="DefaultParagraphFont"/>
+    <w:link w:val="Footer"/>
+    <w:uiPriority w:val="99"/>
+    <w:rsid w:val="00CB1DB1"/>
+    <w:rPr>
+      <w:lang w:val="fr-CA"/>
+    </w:rPr>
+  </w:style>
 </w:styles>
 </file>
 
@@ -4329,7 +4669,7 @@
 </file>
 
 <file path=customXml/itemProps1.xml><?xml version="1.0" encoding="utf-8"?>
-<ds:datastoreItem xmlns:ds="http://schemas.openxmlformats.org/officeDocument/2006/customXml" ds:itemID="{B9477CDE-F38B-4C6F-A360-7922B828C3B5}">
+<ds:datastoreItem xmlns:ds="http://schemas.openxmlformats.org/officeDocument/2006/customXml" ds:itemID="{FF910FA0-297F-40BE-8FA9-A3260A044513}">
   <ds:schemaRefs>
     <ds:schemaRef ds:uri="http://schemas.openxmlformats.org/officeDocument/2006/bibliography"/>
   </ds:schemaRefs>

</xml_diff>